<commit_message>
Final commit for Backends
</commit_message>
<xml_diff>
--- a/docs/inf1.docx
+++ b/docs/inf1.docx
@@ -1586,7 +1586,7 @@
           <w:docPartGallery w:val="Table of Contents"/>
           <w:docPartUnique w:val="true"/>
         </w:docPartObj>
-        <w:id w:val="2027957483"/>
+        <w:id w:val="1136938495"/>
       </w:sdtPr>
       <w:sdtContent>
         <w:p>
@@ -25016,8 +25016,6 @@
                 <w:szCs w:val="24"/>
               </w:rPr>
             </w:pPr>
-            <w:bookmarkStart w:id="41" w:name="__DdeLink__2624_1343347279"/>
-            <w:bookmarkEnd w:id="41"/>
             <w:r>
               <w:rPr>
                 <w:rFonts w:ascii="Arial" w:hAnsi="Arial"/>
@@ -27171,8 +27169,8 @@
           <w:szCs w:val="24"/>
         </w:rPr>
       </w:pPr>
-      <w:bookmarkStart w:id="42" w:name="__RefHeading___Toc2419_917567396"/>
-      <w:bookmarkEnd w:id="42"/>
+      <w:bookmarkStart w:id="41" w:name="__RefHeading___Toc2419_917567396"/>
+      <w:bookmarkEnd w:id="41"/>
       <w:r>
         <w:rPr>
           <w:sz w:val="24"/>
@@ -27736,8 +27734,9 @@
         <w:pStyle w:val="Normal"/>
         <w:rPr>
           <w:rFonts w:ascii="Arial" w:hAnsi="Arial"/>
-          <w:sz w:val="24"/>
-          <w:szCs w:val="24"/>
+          <w:i w:val="false"/>
+          <w:i w:val="false"/>
+          <w:iCs w:val="false"/>
         </w:rPr>
       </w:pPr>
       <w:r>
@@ -27745,11 +27744,317 @@
           <w:rFonts w:ascii="Arial" w:hAnsi="Arial"/>
           <w:i w:val="false"/>
           <w:iCs w:val="false"/>
-        </w:rPr>
+          <w:sz w:val="24"/>
+          <w:szCs w:val="24"/>
+        </w:rPr>
+        <w:tab/>
+        <w:t>Para cargar una aplicación (no importa el framework o el lenguaje) en Heroku, primero se debe de crear una cuenta de usuario, esta empresa ofrece tres planes, uno gratuito que puede funcionar 18 horas al día, uno para consumidor pequeño que ofrece tiempo completo, y otro plan para empresas que se caracteriza por su capacidad de escalado, usando el plan gratuito, se procede luego a instalar la utilidad de Heroku, esto se hace siguiendo los siguientes pasos:</w:t>
       </w:r>
     </w:p>
     <w:p>
       <w:pPr>
+        <w:pStyle w:val="Normal"/>
+        <w:numPr>
+          <w:ilvl w:val="0"/>
+          <w:numId w:val="15"/>
+        </w:numPr>
+        <w:jc w:val="left"/>
+        <w:rPr>
+          <w:rFonts w:ascii="monospace" w:hAnsi="monospace"/>
+          <w:i w:val="false"/>
+          <w:i w:val="false"/>
+          <w:iCs w:val="false"/>
+        </w:rPr>
+      </w:pPr>
+      <w:r>
+        <w:rPr>
+          <w:rFonts w:ascii="Arial" w:hAnsi="Arial"/>
+          <w:i w:val="false"/>
+          <w:iCs w:val="false"/>
+          <w:color w:val="000000"/>
+          <w:sz w:val="24"/>
+          <w:szCs w:val="24"/>
+          <w:highlight w:val="white"/>
+        </w:rPr>
+        <w:t xml:space="preserve">Agregue el repositorio del kit de herramientas de Heroku con el siguiente comando:  </w:t>
+        <w:br/>
+      </w:r>
+      <w:r>
+        <w:rPr>
+          <w:rFonts w:ascii="Arial" w:hAnsi="Arial"/>
+          <w:i/>
+          <w:iCs/>
+          <w:color w:val="000000"/>
+          <w:sz w:val="24"/>
+          <w:szCs w:val="24"/>
+          <w:highlight w:val="white"/>
+        </w:rPr>
+        <w:t xml:space="preserve">add-apt-repository "deb https://cli-assets.heroku.com/branches/stable/apt ./" </w:t>
+      </w:r>
+    </w:p>
+    <w:p>
+      <w:pPr>
+        <w:pStyle w:val="Normal"/>
+        <w:numPr>
+          <w:ilvl w:val="0"/>
+          <w:numId w:val="15"/>
+        </w:numPr>
+        <w:jc w:val="left"/>
+        <w:rPr>
+          <w:rFonts w:ascii="monospace" w:hAnsi="monospace"/>
+          <w:i w:val="false"/>
+          <w:i w:val="false"/>
+          <w:iCs w:val="false"/>
+        </w:rPr>
+      </w:pPr>
+      <w:r>
+        <w:rPr>
+          <w:rFonts w:ascii="Arial" w:hAnsi="Arial"/>
+          <w:i w:val="false"/>
+          <w:iCs w:val="false"/>
+          <w:sz w:val="24"/>
+          <w:szCs w:val="24"/>
+        </w:rPr>
+        <w:t xml:space="preserve">Luego cargue la clave GPG del repositorio de Heroku con:                               </w:t>
+      </w:r>
+      <w:r>
+        <w:rPr>
+          <w:rFonts w:ascii="Arial" w:hAnsi="Arial"/>
+          <w:i/>
+          <w:iCs/>
+          <w:sz w:val="24"/>
+          <w:szCs w:val="24"/>
+        </w:rPr>
+        <w:t xml:space="preserve">curl -L https://cli-assets.heroku.com/apt/release.key | sudo apt-key add - </w:t>
+      </w:r>
+    </w:p>
+    <w:p>
+      <w:pPr>
+        <w:pStyle w:val="Normal"/>
+        <w:numPr>
+          <w:ilvl w:val="0"/>
+          <w:numId w:val="15"/>
+        </w:numPr>
+        <w:jc w:val="left"/>
+        <w:rPr>
+          <w:rFonts w:ascii="monospace" w:hAnsi="monospace"/>
+          <w:i w:val="false"/>
+          <w:i w:val="false"/>
+          <w:iCs w:val="false"/>
+        </w:rPr>
+      </w:pPr>
+      <w:r>
+        <w:rPr>
+          <w:rFonts w:ascii="Arial" w:hAnsi="Arial"/>
+          <w:i w:val="false"/>
+          <w:iCs w:val="false"/>
+          <w:sz w:val="24"/>
+          <w:szCs w:val="24"/>
+        </w:rPr>
+        <w:t xml:space="preserve">Actualice los repositorios con un </w:t>
+      </w:r>
+      <w:r>
+        <w:rPr>
+          <w:rFonts w:ascii="Arial" w:hAnsi="Arial"/>
+          <w:i/>
+          <w:iCs/>
+          <w:sz w:val="24"/>
+          <w:szCs w:val="24"/>
+        </w:rPr>
+        <w:t>apt-get update</w:t>
+      </w:r>
+      <w:r>
+        <w:rPr>
+          <w:rFonts w:ascii="Arial" w:hAnsi="Arial"/>
+          <w:i w:val="false"/>
+          <w:iCs w:val="false"/>
+          <w:sz w:val="24"/>
+          <w:szCs w:val="24"/>
+        </w:rPr>
+        <w:t>, y luego instale el paquete</w:t>
+      </w:r>
+      <w:r>
+        <w:rPr>
+          <w:rFonts w:ascii="Arial" w:hAnsi="Arial"/>
+          <w:i w:val="false"/>
+          <w:iCs w:val="false"/>
+          <w:sz w:val="24"/>
+          <w:szCs w:val="24"/>
+        </w:rPr>
+        <w:br/>
+      </w:r>
+      <w:r>
+        <w:rPr>
+          <w:rFonts w:ascii="Arial" w:hAnsi="Arial"/>
+          <w:i w:val="false"/>
+          <w:iCs w:val="false"/>
+          <w:sz w:val="24"/>
+          <w:szCs w:val="24"/>
+        </w:rPr>
+        <w:t xml:space="preserve">con </w:t>
+      </w:r>
+      <w:r>
+        <w:rPr>
+          <w:rFonts w:ascii="Arial" w:hAnsi="Arial"/>
+          <w:i/>
+          <w:iCs/>
+          <w:sz w:val="24"/>
+          <w:szCs w:val="24"/>
+        </w:rPr>
+        <w:t>apt-get install heroku</w:t>
+      </w:r>
+    </w:p>
+    <w:p>
+      <w:pPr>
+        <w:pStyle w:val="Normal"/>
+        <w:jc w:val="left"/>
+        <w:rPr>
+          <w:rFonts w:ascii="monospace" w:hAnsi="monospace"/>
+          <w:i w:val="false"/>
+          <w:i w:val="false"/>
+          <w:iCs w:val="false"/>
+        </w:rPr>
+      </w:pPr>
+      <w:r>
+        <w:rPr>
+          <w:rFonts w:ascii="Arial" w:hAnsi="Arial"/>
+          <w:i w:val="false"/>
+          <w:iCs w:val="false"/>
+          <w:sz w:val="24"/>
+          <w:szCs w:val="24"/>
+        </w:rPr>
+        <w:tab/>
+        <w:t xml:space="preserve">Luego de instalado Heroku, inicie sesión con la misma cuenta con la que se identificó para poder cargar el código de git, usando: </w:t>
+      </w:r>
+      <w:r>
+        <w:rPr>
+          <w:rFonts w:ascii="Arial" w:hAnsi="Arial"/>
+          <w:i/>
+          <w:iCs/>
+          <w:sz w:val="24"/>
+          <w:szCs w:val="24"/>
+        </w:rPr>
+        <w:t>heroku login</w:t>
+      </w:r>
+      <w:r>
+        <w:rPr>
+          <w:rFonts w:ascii="Arial" w:hAnsi="Arial"/>
+          <w:i w:val="false"/>
+          <w:iCs w:val="false"/>
+          <w:sz w:val="24"/>
+          <w:szCs w:val="24"/>
+        </w:rPr>
+        <w:t>.</w:t>
+      </w:r>
+    </w:p>
+    <w:p>
+      <w:pPr>
+        <w:pStyle w:val="Normal"/>
+        <w:jc w:val="left"/>
+        <w:rPr>
+          <w:rFonts w:ascii="monospace" w:hAnsi="monospace"/>
+          <w:i w:val="false"/>
+          <w:i w:val="false"/>
+          <w:iCs w:val="false"/>
+        </w:rPr>
+      </w:pPr>
+      <w:r>
+        <w:rPr>
+          <w:rFonts w:ascii="Arial" w:hAnsi="Arial"/>
+          <w:i w:val="false"/>
+          <w:iCs w:val="false"/>
+          <w:sz w:val="24"/>
+          <w:szCs w:val="24"/>
+        </w:rPr>
+        <w:tab/>
+      </w:r>
+      <w:r>
+        <w:rPr>
+          <w:rFonts w:ascii="Arial" w:hAnsi="Arial"/>
+          <w:i w:val="false"/>
+          <w:iCs w:val="false"/>
+          <w:sz w:val="24"/>
+          <w:szCs w:val="24"/>
+        </w:rPr>
+        <w:t xml:space="preserve">Con el comando anterior, el sistema le preguntara por el usuario y la contraseña usada para registrase en el servicio de Heroku, luego se utiliza </w:t>
+      </w:r>
+      <w:r>
+        <w:rPr>
+          <w:rFonts w:ascii="Arial" w:hAnsi="Arial"/>
+          <w:i/>
+          <w:iCs/>
+          <w:sz w:val="24"/>
+          <w:szCs w:val="24"/>
+        </w:rPr>
+        <w:t xml:space="preserve">heroku create [nombre de la aplicación a cargar] </w:t>
+      </w:r>
+      <w:r>
+        <w:rPr>
+          <w:rFonts w:ascii="Arial" w:hAnsi="Arial"/>
+          <w:i w:val="false"/>
+          <w:iCs w:val="false"/>
+          <w:sz w:val="24"/>
+          <w:szCs w:val="24"/>
+        </w:rPr>
+        <w:t>para crear un nuevo contenedor en el servicio (en el proyecto en particular, se usó qfapi, siendo la dirección del proyecto qfapi.herokuapp.com).</w:t>
+      </w:r>
+    </w:p>
+    <w:p>
+      <w:pPr>
+        <w:pStyle w:val="Normal"/>
+        <w:jc w:val="left"/>
+        <w:rPr>
+          <w:rFonts w:ascii="monospace" w:hAnsi="monospace"/>
+          <w:i w:val="false"/>
+          <w:i w:val="false"/>
+          <w:iCs w:val="false"/>
+        </w:rPr>
+      </w:pPr>
+      <w:r>
+        <w:rPr>
+          <w:rFonts w:ascii="Arial" w:hAnsi="Arial"/>
+          <w:i w:val="false"/>
+          <w:iCs w:val="false"/>
+          <w:sz w:val="24"/>
+          <w:szCs w:val="24"/>
+        </w:rPr>
+        <w:t>[Cargar el código de la API a Heroku, 2H]</w:t>
+      </w:r>
+    </w:p>
+    <w:p>
+      <w:pPr>
+        <w:pStyle w:val="Normal"/>
+        <w:jc w:val="left"/>
+        <w:rPr>
+          <w:rFonts w:ascii="monospace" w:hAnsi="monospace"/>
+          <w:i w:val="false"/>
+          <w:i w:val="false"/>
+          <w:iCs w:val="false"/>
+        </w:rPr>
+      </w:pPr>
+      <w:r>
+        <w:rPr>
+          <w:rFonts w:ascii="Arial" w:hAnsi="Arial"/>
+          <w:i w:val="false"/>
+          <w:iCs w:val="false"/>
+          <w:sz w:val="24"/>
+          <w:szCs w:val="24"/>
+        </w:rPr>
+        <w:t>P</w:t>
+      </w:r>
+      <w:r>
+        <w:rPr>
+          <w:rFonts w:ascii="Arial" w:hAnsi="Arial"/>
+          <w:i w:val="false"/>
+          <w:iCs w:val="false"/>
+          <w:sz w:val="24"/>
+          <w:szCs w:val="24"/>
+        </w:rPr>
+        <w:t>ara cargar el código del proyecto, es necesario estar en la carpeta donde se encuentra el código fuente del proyecto, ejecutar heroku git:remote -a qfapi, y luego, como si de una rama se tratase, se ejecuta: git push heroku master, esto carga el código al servidor remoto creado, luego de cargar el código, es necesario correr heroku run rails db:create</w:t>
+      </w:r>
+    </w:p>
+    <w:p>
+      <w:pPr>
         <w:pStyle w:val="Ttulo2"/>
         <w:rPr>
           <w:rFonts w:ascii="Arial" w:hAnsi="Arial"/>
@@ -27757,8 +28062,8 @@
           <w:szCs w:val="24"/>
         </w:rPr>
       </w:pPr>
-      <w:bookmarkStart w:id="43" w:name="__RefHeading___Toc2421_917567396"/>
-      <w:bookmarkEnd w:id="43"/>
+      <w:bookmarkStart w:id="42" w:name="__RefHeading___Toc2421_917567396"/>
+      <w:bookmarkEnd w:id="42"/>
       <w:r>
         <w:rPr>
           <w:sz w:val="24"/>
@@ -27776,8 +28081,8 @@
           <w:szCs w:val="24"/>
         </w:rPr>
       </w:pPr>
-      <w:bookmarkStart w:id="44" w:name="__RefHeading___Toc2423_917567396"/>
-      <w:bookmarkEnd w:id="44"/>
+      <w:bookmarkStart w:id="43" w:name="__RefHeading___Toc2423_917567396"/>
+      <w:bookmarkEnd w:id="43"/>
       <w:r>
         <w:rPr>
           <w:sz w:val="24"/>
@@ -27795,8 +28100,8 @@
           <w:szCs w:val="24"/>
         </w:rPr>
       </w:pPr>
-      <w:bookmarkStart w:id="45" w:name="__RefHeading___Toc2425_917567396"/>
-      <w:bookmarkEnd w:id="45"/>
+      <w:bookmarkStart w:id="44" w:name="__RefHeading___Toc2425_917567396"/>
+      <w:bookmarkEnd w:id="44"/>
       <w:r>
         <w:rPr>
           <w:sz w:val="24"/>
@@ -27814,9 +28119,9 @@
           <w:szCs w:val="24"/>
         </w:rPr>
       </w:pPr>
+      <w:bookmarkStart w:id="45" w:name="__RefHeading___Toc2427_917567396"/>
       <w:bookmarkStart w:id="46" w:name="__RefHeading___Toc2427_917567396"/>
-      <w:bookmarkStart w:id="47" w:name="__RefHeading___Toc2427_917567396"/>
-      <w:bookmarkEnd w:id="47"/>
+      <w:bookmarkEnd w:id="46"/>
       <w:r>
         <w:rPr>
           <w:sz w:val="24"/>
@@ -28065,7 +28370,7 @@
             <w:fldChar w:fldCharType="separate"/>
           </w:r>
           <w:r>
-            <w:t>20</w:t>
+            <w:t>21</w:t>
           </w:r>
           <w:r>
             <w:fldChar w:fldCharType="end"/>
@@ -29785,6 +30090,116 @@
   <w:abstractNum w:abstractNumId="15">
     <w:lvl w:ilvl="0">
       <w:start w:val="1"/>
+      <w:numFmt w:val="decimal"/>
+      <w:lvlText w:val="%1."/>
+      <w:lvlJc w:val="left"/>
+      <w:pPr>
+        <w:tabs>
+          <w:tab w:val="num" w:pos="720"/>
+        </w:tabs>
+        <w:ind w:left="720" w:hanging="360"/>
+      </w:pPr>
+    </w:lvl>
+    <w:lvl w:ilvl="1">
+      <w:start w:val="1"/>
+      <w:numFmt w:val="decimal"/>
+      <w:lvlText w:val="%2."/>
+      <w:lvlJc w:val="left"/>
+      <w:pPr>
+        <w:tabs>
+          <w:tab w:val="num" w:pos="1080"/>
+        </w:tabs>
+        <w:ind w:left="1080" w:hanging="360"/>
+      </w:pPr>
+    </w:lvl>
+    <w:lvl w:ilvl="2">
+      <w:start w:val="1"/>
+      <w:numFmt w:val="decimal"/>
+      <w:lvlText w:val="%3."/>
+      <w:lvlJc w:val="left"/>
+      <w:pPr>
+        <w:tabs>
+          <w:tab w:val="num" w:pos="1440"/>
+        </w:tabs>
+        <w:ind w:left="1440" w:hanging="360"/>
+      </w:pPr>
+    </w:lvl>
+    <w:lvl w:ilvl="3">
+      <w:start w:val="1"/>
+      <w:numFmt w:val="decimal"/>
+      <w:lvlText w:val="%4."/>
+      <w:lvlJc w:val="left"/>
+      <w:pPr>
+        <w:tabs>
+          <w:tab w:val="num" w:pos="1800"/>
+        </w:tabs>
+        <w:ind w:left="1800" w:hanging="360"/>
+      </w:pPr>
+    </w:lvl>
+    <w:lvl w:ilvl="4">
+      <w:start w:val="1"/>
+      <w:numFmt w:val="decimal"/>
+      <w:lvlText w:val="%5."/>
+      <w:lvlJc w:val="left"/>
+      <w:pPr>
+        <w:tabs>
+          <w:tab w:val="num" w:pos="2160"/>
+        </w:tabs>
+        <w:ind w:left="2160" w:hanging="360"/>
+      </w:pPr>
+    </w:lvl>
+    <w:lvl w:ilvl="5">
+      <w:start w:val="1"/>
+      <w:numFmt w:val="decimal"/>
+      <w:lvlText w:val="%6."/>
+      <w:lvlJc w:val="left"/>
+      <w:pPr>
+        <w:tabs>
+          <w:tab w:val="num" w:pos="2520"/>
+        </w:tabs>
+        <w:ind w:left="2520" w:hanging="360"/>
+      </w:pPr>
+    </w:lvl>
+    <w:lvl w:ilvl="6">
+      <w:start w:val="1"/>
+      <w:numFmt w:val="decimal"/>
+      <w:lvlText w:val="%7."/>
+      <w:lvlJc w:val="left"/>
+      <w:pPr>
+        <w:tabs>
+          <w:tab w:val="num" w:pos="2880"/>
+        </w:tabs>
+        <w:ind w:left="2880" w:hanging="360"/>
+      </w:pPr>
+    </w:lvl>
+    <w:lvl w:ilvl="7">
+      <w:start w:val="1"/>
+      <w:numFmt w:val="decimal"/>
+      <w:lvlText w:val="%8."/>
+      <w:lvlJc w:val="left"/>
+      <w:pPr>
+        <w:tabs>
+          <w:tab w:val="num" w:pos="3240"/>
+        </w:tabs>
+        <w:ind w:left="3240" w:hanging="360"/>
+      </w:pPr>
+    </w:lvl>
+    <w:lvl w:ilvl="8">
+      <w:start w:val="1"/>
+      <w:numFmt w:val="decimal"/>
+      <w:lvlText w:val="%9."/>
+      <w:lvlJc w:val="left"/>
+      <w:pPr>
+        <w:tabs>
+          <w:tab w:val="num" w:pos="3600"/>
+        </w:tabs>
+        <w:ind w:left="3600" w:hanging="360"/>
+      </w:pPr>
+    </w:lvl>
+  </w:abstractNum>
+  <w:abstractNum w:abstractNumId="16">
+    <w:lvl w:ilvl="0">
+      <w:start w:val="1"/>
       <w:numFmt w:val="none"/>
       <w:suff w:val="nothing"/>
       <w:lvlText w:val=""/>
@@ -29918,6 +30333,9 @@
   </w:num>
   <w:num w:numId="15">
     <w:abstractNumId w:val="15"/>
+  </w:num>
+  <w:num w:numId="16">
+    <w:abstractNumId w:val="16"/>
   </w:num>
 </w:numbering>
 </file>

</xml_diff>